<commit_message>
updated plan for making code
</commit_message>
<xml_diff>
--- a/Notes for ACS Chem revision and Matlab analysis code.docx
+++ b/Notes for ACS Chem revision and Matlab analysis code.docx
@@ -23,22 +23,103 @@
         <w:t xml:space="preserve"> analysis code</w:t>
       </w:r>
     </w:p>
+    <w:p/>
+    <w:p/>
     <w:p>
       <w:r>
-        <w:t>Assemble data files in understandable data structure</w:t>
+        <w:t>Extract CONCs and associated files</w:t>
       </w:r>
     </w:p>
     <w:p>
-      <w:r>
-        <w:t>Put raw data and snips into rat folders – include readme file with origin of data</w:t>
+      <w:pPr>
+        <w:pStyle w:val="ListParagraph"/>
+        <w:numPr>
+          <w:ilvl w:val="0"/>
+          <w:numId w:val="1"/>
+        </w:numPr>
+      </w:pPr>
+      <w:r>
+        <w:t xml:space="preserve">Determine whether CB9 </w:t>
+      </w:r>
+      <w:proofErr w:type="spellStart"/>
+      <w:r>
+        <w:t>chemometrics</w:t>
+      </w:r>
+      <w:proofErr w:type="spellEnd"/>
+      <w:r>
+        <w:t xml:space="preserve"> was used and whether individual electrode calibrations exist for each rat.</w:t>
       </w:r>
     </w:p>
     <w:p>
+      <w:pPr>
+        <w:pStyle w:val="ListParagraph"/>
+        <w:numPr>
+          <w:ilvl w:val="0"/>
+          <w:numId w:val="1"/>
+        </w:numPr>
+      </w:pPr>
+      <w:r>
+        <w:t>If not (most likely) make CV and CONC matrices from cocaine files – place all files required for these in their own folder and use CV Matrix</w:t>
+      </w:r>
+    </w:p>
+    <w:p/>
+    <w:p>
+      <w:r>
+        <w:t>Assemble data files in understandable data structure</w:t>
+      </w:r>
+    </w:p>
+    <w:p>
+      <w:r>
+        <w:t>Put raw data and snips into rat folders – include readme file with origin of data</w:t>
+      </w:r>
+    </w:p>
+    <w:p>
       <w:r>
         <w:t>Describe extraction of snips and conversion to concentration</w:t>
+      </w:r>
+    </w:p>
+    <w:p/>
+    <w:p>
+      <w:r>
+        <w:t>Get appropriate behavioural files into new directory structure</w:t>
       </w:r>
       <w:bookmarkStart w:id="0" w:name="_GoBack"/>
       <w:bookmarkEnd w:id="0"/>
+    </w:p>
+    <w:p/>
+    <w:p/>
+    <w:p>
+      <w:r>
+        <w:t xml:space="preserve">Use </w:t>
+      </w:r>
+      <w:proofErr w:type="spellStart"/>
+      <w:r>
+        <w:t>allpvi</w:t>
+      </w:r>
+      <w:proofErr w:type="spellEnd"/>
+      <w:r>
+        <w:t xml:space="preserve"> and work out from here</w:t>
+      </w:r>
+    </w:p>
+    <w:p>
+      <w:pPr>
+        <w:pStyle w:val="ListParagraph"/>
+        <w:numPr>
+          <w:ilvl w:val="0"/>
+          <w:numId w:val="2"/>
+        </w:numPr>
+      </w:pPr>
+      <w:r>
+        <w:t xml:space="preserve">Start new script that assumes all is in </w:t>
+      </w:r>
+      <w:proofErr w:type="spellStart"/>
+      <w:r>
+        <w:t>allpvi</w:t>
+      </w:r>
+      <w:proofErr w:type="spellEnd"/>
+      <w:r>
+        <w:t xml:space="preserve"> already</w:t>
+      </w:r>
     </w:p>
     <w:p/>
     <w:sectPr>
@@ -49,6 +130,195 @@
     </w:sectPr>
   </w:body>
 </w:document>
+</file>
+
+<file path=word/numbering.xml><?xml version="1.0" encoding="utf-8"?>
+<w:numbering xmlns:wpc="http://schemas.microsoft.com/office/word/2010/wordprocessingCanvas" xmlns:mc="http://schemas.openxmlformats.org/markup-compatibility/2006" xmlns:o="urn:schemas-microsoft-com:office:office" xmlns:r="http://schemas.openxmlformats.org/officeDocument/2006/relationships" xmlns:m="http://schemas.openxmlformats.org/officeDocument/2006/math" xmlns:v="urn:schemas-microsoft-com:vml" xmlns:wp14="http://schemas.microsoft.com/office/word/2010/wordprocessingDrawing" xmlns:wp="http://schemas.openxmlformats.org/drawingml/2006/wordprocessingDrawing" xmlns:w10="urn:schemas-microsoft-com:office:word" xmlns:w="http://schemas.openxmlformats.org/wordprocessingml/2006/main" xmlns:w14="http://schemas.microsoft.com/office/word/2010/wordml" xmlns:wpg="http://schemas.microsoft.com/office/word/2010/wordprocessingGroup" xmlns:wpi="http://schemas.microsoft.com/office/word/2010/wordprocessingInk" xmlns:wne="http://schemas.microsoft.com/office/word/2006/wordml" xmlns:wps="http://schemas.microsoft.com/office/word/2010/wordprocessingShape" mc:Ignorable="w14 wp14">
+  <w:abstractNum w:abstractNumId="0">
+    <w:nsid w:val="24686093"/>
+    <w:multiLevelType w:val="hybridMultilevel"/>
+    <w:tmpl w:val="A0F8BC8C"/>
+    <w:lvl w:ilvl="0" w:tplc="08090011">
+      <w:start w:val="1"/>
+      <w:numFmt w:val="decimal"/>
+      <w:lvlText w:val="%1)"/>
+      <w:lvlJc w:val="left"/>
+      <w:pPr>
+        <w:ind w:left="720" w:hanging="360"/>
+      </w:pPr>
+      <w:rPr>
+        <w:rFonts w:hint="default"/>
+      </w:rPr>
+    </w:lvl>
+    <w:lvl w:ilvl="1" w:tplc="08090019" w:tentative="1">
+      <w:start w:val="1"/>
+      <w:numFmt w:val="lowerLetter"/>
+      <w:lvlText w:val="%2."/>
+      <w:lvlJc w:val="left"/>
+      <w:pPr>
+        <w:ind w:left="1440" w:hanging="360"/>
+      </w:pPr>
+    </w:lvl>
+    <w:lvl w:ilvl="2" w:tplc="0809001B" w:tentative="1">
+      <w:start w:val="1"/>
+      <w:numFmt w:val="lowerRoman"/>
+      <w:lvlText w:val="%3."/>
+      <w:lvlJc w:val="right"/>
+      <w:pPr>
+        <w:ind w:left="2160" w:hanging="180"/>
+      </w:pPr>
+    </w:lvl>
+    <w:lvl w:ilvl="3" w:tplc="0809000F" w:tentative="1">
+      <w:start w:val="1"/>
+      <w:numFmt w:val="decimal"/>
+      <w:lvlText w:val="%4."/>
+      <w:lvlJc w:val="left"/>
+      <w:pPr>
+        <w:ind w:left="2880" w:hanging="360"/>
+      </w:pPr>
+    </w:lvl>
+    <w:lvl w:ilvl="4" w:tplc="08090019" w:tentative="1">
+      <w:start w:val="1"/>
+      <w:numFmt w:val="lowerLetter"/>
+      <w:lvlText w:val="%5."/>
+      <w:lvlJc w:val="left"/>
+      <w:pPr>
+        <w:ind w:left="3600" w:hanging="360"/>
+      </w:pPr>
+    </w:lvl>
+    <w:lvl w:ilvl="5" w:tplc="0809001B" w:tentative="1">
+      <w:start w:val="1"/>
+      <w:numFmt w:val="lowerRoman"/>
+      <w:lvlText w:val="%6."/>
+      <w:lvlJc w:val="right"/>
+      <w:pPr>
+        <w:ind w:left="4320" w:hanging="180"/>
+      </w:pPr>
+    </w:lvl>
+    <w:lvl w:ilvl="6" w:tplc="0809000F" w:tentative="1">
+      <w:start w:val="1"/>
+      <w:numFmt w:val="decimal"/>
+      <w:lvlText w:val="%7."/>
+      <w:lvlJc w:val="left"/>
+      <w:pPr>
+        <w:ind w:left="5040" w:hanging="360"/>
+      </w:pPr>
+    </w:lvl>
+    <w:lvl w:ilvl="7" w:tplc="08090019" w:tentative="1">
+      <w:start w:val="1"/>
+      <w:numFmt w:val="lowerLetter"/>
+      <w:lvlText w:val="%8."/>
+      <w:lvlJc w:val="left"/>
+      <w:pPr>
+        <w:ind w:left="5760" w:hanging="360"/>
+      </w:pPr>
+    </w:lvl>
+    <w:lvl w:ilvl="8" w:tplc="0809001B" w:tentative="1">
+      <w:start w:val="1"/>
+      <w:numFmt w:val="lowerRoman"/>
+      <w:lvlText w:val="%9."/>
+      <w:lvlJc w:val="right"/>
+      <w:pPr>
+        <w:ind w:left="6480" w:hanging="180"/>
+      </w:pPr>
+    </w:lvl>
+  </w:abstractNum>
+  <w:abstractNum w:abstractNumId="1">
+    <w:nsid w:val="34DE6D1A"/>
+    <w:multiLevelType w:val="hybridMultilevel"/>
+    <w:tmpl w:val="42A419EE"/>
+    <w:lvl w:ilvl="0" w:tplc="08090011">
+      <w:start w:val="1"/>
+      <w:numFmt w:val="decimal"/>
+      <w:lvlText w:val="%1)"/>
+      <w:lvlJc w:val="left"/>
+      <w:pPr>
+        <w:ind w:left="720" w:hanging="360"/>
+      </w:pPr>
+      <w:rPr>
+        <w:rFonts w:hint="default"/>
+      </w:rPr>
+    </w:lvl>
+    <w:lvl w:ilvl="1" w:tplc="08090019" w:tentative="1">
+      <w:start w:val="1"/>
+      <w:numFmt w:val="lowerLetter"/>
+      <w:lvlText w:val="%2."/>
+      <w:lvlJc w:val="left"/>
+      <w:pPr>
+        <w:ind w:left="1440" w:hanging="360"/>
+      </w:pPr>
+    </w:lvl>
+    <w:lvl w:ilvl="2" w:tplc="0809001B" w:tentative="1">
+      <w:start w:val="1"/>
+      <w:numFmt w:val="lowerRoman"/>
+      <w:lvlText w:val="%3."/>
+      <w:lvlJc w:val="right"/>
+      <w:pPr>
+        <w:ind w:left="2160" w:hanging="180"/>
+      </w:pPr>
+    </w:lvl>
+    <w:lvl w:ilvl="3" w:tplc="0809000F" w:tentative="1">
+      <w:start w:val="1"/>
+      <w:numFmt w:val="decimal"/>
+      <w:lvlText w:val="%4."/>
+      <w:lvlJc w:val="left"/>
+      <w:pPr>
+        <w:ind w:left="2880" w:hanging="360"/>
+      </w:pPr>
+    </w:lvl>
+    <w:lvl w:ilvl="4" w:tplc="08090019" w:tentative="1">
+      <w:start w:val="1"/>
+      <w:numFmt w:val="lowerLetter"/>
+      <w:lvlText w:val="%5."/>
+      <w:lvlJc w:val="left"/>
+      <w:pPr>
+        <w:ind w:left="3600" w:hanging="360"/>
+      </w:pPr>
+    </w:lvl>
+    <w:lvl w:ilvl="5" w:tplc="0809001B" w:tentative="1">
+      <w:start w:val="1"/>
+      <w:numFmt w:val="lowerRoman"/>
+      <w:lvlText w:val="%6."/>
+      <w:lvlJc w:val="right"/>
+      <w:pPr>
+        <w:ind w:left="4320" w:hanging="180"/>
+      </w:pPr>
+    </w:lvl>
+    <w:lvl w:ilvl="6" w:tplc="0809000F" w:tentative="1">
+      <w:start w:val="1"/>
+      <w:numFmt w:val="decimal"/>
+      <w:lvlText w:val="%7."/>
+      <w:lvlJc w:val="left"/>
+      <w:pPr>
+        <w:ind w:left="5040" w:hanging="360"/>
+      </w:pPr>
+    </w:lvl>
+    <w:lvl w:ilvl="7" w:tplc="08090019" w:tentative="1">
+      <w:start w:val="1"/>
+      <w:numFmt w:val="lowerLetter"/>
+      <w:lvlText w:val="%8."/>
+      <w:lvlJc w:val="left"/>
+      <w:pPr>
+        <w:ind w:left="5760" w:hanging="360"/>
+      </w:pPr>
+    </w:lvl>
+    <w:lvl w:ilvl="8" w:tplc="0809001B" w:tentative="1">
+      <w:start w:val="1"/>
+      <w:numFmt w:val="lowerRoman"/>
+      <w:lvlText w:val="%9."/>
+      <w:lvlJc w:val="right"/>
+      <w:pPr>
+        <w:ind w:left="6480" w:hanging="180"/>
+      </w:pPr>
+    </w:lvl>
+  </w:abstractNum>
+  <w:num w:numId="1">
+    <w:abstractNumId w:val="1"/>
+  </w:num>
+  <w:num w:numId="2">
+    <w:abstractNumId w:val="0"/>
+  </w:num>
+</w:numbering>
 </file>
 
 <file path=word/styles.xml><?xml version="1.0" encoding="utf-8"?>
@@ -238,6 +508,17 @@
     <w:semiHidden/>
     <w:unhideWhenUsed/>
   </w:style>
+  <w:style w:type="paragraph" w:styleId="ListParagraph">
+    <w:name w:val="List Paragraph"/>
+    <w:basedOn w:val="Normal"/>
+    <w:uiPriority w:val="34"/>
+    <w:qFormat/>
+    <w:rsid w:val="00195DDD"/>
+    <w:pPr>
+      <w:ind w:left="720"/>
+      <w:contextualSpacing/>
+    </w:pPr>
+  </w:style>
 </w:styles>
 </file>
 
@@ -427,6 +708,17 @@
     <w:uiPriority w:val="99"/>
     <w:semiHidden/>
     <w:unhideWhenUsed/>
+  </w:style>
+  <w:style w:type="paragraph" w:styleId="ListParagraph">
+    <w:name w:val="List Paragraph"/>
+    <w:basedOn w:val="Normal"/>
+    <w:uiPriority w:val="34"/>
+    <w:qFormat/>
+    <w:rsid w:val="00195DDD"/>
+    <w:pPr>
+      <w:ind w:left="720"/>
+      <w:contextualSpacing/>
+    </w:pPr>
   </w:style>
 </w:styles>
 </file>

</xml_diff>

<commit_message>
updated analysis code and stats
</commit_message>
<xml_diff>
--- a/Notes for ACS Chem revision and Matlab analysis code.docx
+++ b/Notes for ACS Chem revision and Matlab analysis code.docx
@@ -83,8 +83,6 @@
       <w:r>
         <w:t>Get appropriate behavioural files into new directory structure</w:t>
       </w:r>
-      <w:bookmarkStart w:id="0" w:name="_GoBack"/>
-      <w:bookmarkEnd w:id="0"/>
     </w:p>
     <w:p/>
     <w:p/>
@@ -122,6 +120,150 @@
       </w:r>
     </w:p>
     <w:p/>
+    <w:p/>
+    <w:p>
+      <w:r>
+        <w:t>Scripts required:</w:t>
+      </w:r>
+    </w:p>
+    <w:p>
+      <w:proofErr w:type="spellStart"/>
+      <w:r>
+        <w:t>main.m</w:t>
+      </w:r>
+      <w:proofErr w:type="spellEnd"/>
+    </w:p>
+    <w:p>
+      <w:proofErr w:type="spellStart"/>
+      <w:r>
+        <w:t>pvicols.m</w:t>
+      </w:r>
+      <w:proofErr w:type="spellEnd"/>
+    </w:p>
+    <w:p>
+      <w:proofErr w:type="spellStart"/>
+      <w:r>
+        <w:t>nanmean.m</w:t>
+      </w:r>
+      <w:proofErr w:type="spellEnd"/>
+    </w:p>
+    <w:p>
+      <w:proofErr w:type="spellStart"/>
+      <w:r>
+        <w:t>extractdata.m</w:t>
+      </w:r>
+      <w:proofErr w:type="spellEnd"/>
+    </w:p>
+    <w:p>
+      <w:proofErr w:type="spellStart"/>
+      <w:r>
+        <w:t>noiseQa.m</w:t>
+      </w:r>
+      <w:proofErr w:type="spellEnd"/>
+    </w:p>
+    <w:p>
+      <w:proofErr w:type="spellStart"/>
+      <w:r>
+        <w:t>trials.m</w:t>
+      </w:r>
+      <w:proofErr w:type="spellEnd"/>
+    </w:p>
+    <w:p>
+      <w:proofErr w:type="spellStart"/>
+      <w:r>
+        <w:t>unpacked.m</w:t>
+      </w:r>
+      <w:proofErr w:type="spellEnd"/>
+    </w:p>
+    <w:p>
+      <w:proofErr w:type="spellStart"/>
+      <w:r>
+        <w:t>voltdata_history.m</w:t>
+      </w:r>
+      <w:proofErr w:type="spellEnd"/>
+      <w:r>
+        <w:t xml:space="preserve"> (to combine with main)</w:t>
+      </w:r>
+    </w:p>
+    <w:p>
+      <w:proofErr w:type="spellStart"/>
+      <w:r>
+        <w:lastRenderedPageBreak/>
+        <w:t>lineplot_pvi.m</w:t>
+      </w:r>
+      <w:proofErr w:type="spellEnd"/>
+    </w:p>
+    <w:p>
+      <w:proofErr w:type="spellStart"/>
+      <w:r>
+        <w:t>voltanalysis_pvi.m</w:t>
+      </w:r>
+      <w:proofErr w:type="spellEnd"/>
+    </w:p>
+    <w:p/>
+    <w:p>
+      <w:proofErr w:type="gramStart"/>
+      <w:r>
+        <w:t>to</w:t>
+      </w:r>
+      <w:proofErr w:type="gramEnd"/>
+      <w:r>
+        <w:t xml:space="preserve"> make figures in publication</w:t>
+      </w:r>
+    </w:p>
+    <w:p>
+      <w:r>
+        <w:t>pvi_reptraces_PVI08.m</w:t>
+      </w:r>
+    </w:p>
+    <w:p>
+      <w:proofErr w:type="spellStart"/>
+      <w:r>
+        <w:t>shadedErrorBar.m</w:t>
+      </w:r>
+      <w:proofErr w:type="spellEnd"/>
+    </w:p>
+    <w:p/>
+    <w:p/>
+    <w:p>
+      <w:proofErr w:type="gramStart"/>
+      <w:r>
+        <w:t>for</w:t>
+      </w:r>
+      <w:proofErr w:type="gramEnd"/>
+      <w:r>
+        <w:t xml:space="preserve"> stats…</w:t>
+      </w:r>
+    </w:p>
+    <w:p>
+      <w:proofErr w:type="spellStart"/>
+      <w:r>
+        <w:t>pvi_avg_stats</w:t>
+      </w:r>
+      <w:proofErr w:type="spellEnd"/>
+    </w:p>
+    <w:p>
+      <w:proofErr w:type="gramStart"/>
+      <w:r>
+        <w:t>use</w:t>
+      </w:r>
+      <w:proofErr w:type="gramEnd"/>
+      <w:r>
+        <w:t xml:space="preserve"> new epochs to do stats in </w:t>
+      </w:r>
+      <w:proofErr w:type="spellStart"/>
+      <w:r>
+        <w:t>spss</w:t>
+      </w:r>
+      <w:proofErr w:type="spellEnd"/>
+      <w:r>
+        <w:t xml:space="preserve"> and remake bar graphs</w:t>
+      </w:r>
+    </w:p>
+    <w:p>
+      <w:bookmarkStart w:id="0" w:name="_GoBack"/>
+      <w:bookmarkEnd w:id="0"/>
+    </w:p>
     <w:sectPr>
       <w:pgSz w:w="11906" w:h="16838"/>
       <w:pgMar w:top="1440" w:right="1440" w:bottom="1440" w:left="1440" w:header="708" w:footer="708" w:gutter="0"/>

</xml_diff>

<commit_message>
Script successfully extracts data and saves as allpvi
</commit_message>
<xml_diff>
--- a/Notes for ACS Chem revision and Matlab analysis code.docx
+++ b/Notes for ACS Chem revision and Matlab analysis code.docx
@@ -84,7 +84,10 @@
         <w:t>Get appropriate behavioural files into new directory structure</w:t>
       </w:r>
     </w:p>
-    <w:p/>
+    <w:p>
+      <w:bookmarkStart w:id="0" w:name="_GoBack"/>
+      <w:bookmarkEnd w:id="0"/>
+    </w:p>
     <w:p/>
     <w:p>
       <w:r>
@@ -129,6 +132,23 @@
     <w:p>
       <w:proofErr w:type="spellStart"/>
       <w:r>
+        <w:t>CVMatrix</w:t>
+      </w:r>
+      <w:proofErr w:type="spellEnd"/>
+    </w:p>
+    <w:p>
+      <w:proofErr w:type="spellStart"/>
+      <w:proofErr w:type="gramStart"/>
+      <w:r>
+        <w:t>getcols</w:t>
+      </w:r>
+      <w:proofErr w:type="spellEnd"/>
+      <w:proofErr w:type="gramEnd"/>
+    </w:p>
+    <w:p/>
+    <w:p>
+      <w:proofErr w:type="spellStart"/>
+      <w:r>
         <w:t>main.m</w:t>
       </w:r>
       <w:proofErr w:type="spellEnd"/>
@@ -164,6 +184,7 @@
     <w:p>
       <w:proofErr w:type="spellStart"/>
       <w:r>
+        <w:lastRenderedPageBreak/>
         <w:t>trials.m</w:t>
       </w:r>
       <w:proofErr w:type="spellEnd"/>
@@ -188,7 +209,6 @@
     <w:p>
       <w:proofErr w:type="spellStart"/>
       <w:r>
-        <w:lastRenderedPageBreak/>
         <w:t>lineplot_pvi.m</w:t>
       </w:r>
       <w:proofErr w:type="spellEnd"/>
@@ -260,10 +280,237 @@
         <w:t xml:space="preserve"> and remake bar graphs</w:t>
       </w:r>
     </w:p>
-    <w:p>
-      <w:bookmarkStart w:id="0" w:name="_GoBack"/>
-      <w:bookmarkEnd w:id="0"/>
-    </w:p>
+    <w:p/>
+    <w:p/>
+    <w:p/>
+    <w:p>
+      <w:r>
+        <w:t>TTLs</w:t>
+      </w:r>
+    </w:p>
+    <w:p>
+      <w:r>
+        <w:t xml:space="preserve">Use </w:t>
+      </w:r>
+      <w:proofErr w:type="spellStart"/>
+      <w:r>
+        <w:t>CV_BatchCutandSplice</w:t>
+      </w:r>
+      <w:proofErr w:type="spellEnd"/>
+      <w:r>
+        <w:t xml:space="preserve"> to make </w:t>
+      </w:r>
+    </w:p>
+    <w:tbl>
+      <w:tblPr>
+        <w:tblStyle w:val="TableGrid"/>
+        <w:tblW w:w="0" w:type="auto"/>
+        <w:tblLook w:val="04A0" w:firstRow="1" w:lastRow="0" w:firstColumn="1" w:lastColumn="0" w:noHBand="0" w:noVBand="1"/>
+      </w:tblPr>
+      <w:tblGrid>
+        <w:gridCol w:w="1526"/>
+        <w:gridCol w:w="7716"/>
+      </w:tblGrid>
+      <w:tr>
+        <w:tc>
+          <w:tcPr>
+            <w:tcW w:w="1526" w:type="dxa"/>
+          </w:tcPr>
+          <w:p>
+            <w:r>
+              <w:t>Bit</w:t>
+            </w:r>
+          </w:p>
+        </w:tc>
+        <w:tc>
+          <w:tcPr>
+            <w:tcW w:w="7716" w:type="dxa"/>
+          </w:tcPr>
+          <w:p>
+            <w:r>
+              <w:t>TTL / Event</w:t>
+            </w:r>
+          </w:p>
+        </w:tc>
+      </w:tr>
+      <w:tr>
+        <w:tc>
+          <w:tcPr>
+            <w:tcW w:w="1526" w:type="dxa"/>
+          </w:tcPr>
+          <w:p>
+            <w:r>
+              <w:t>0</w:t>
+            </w:r>
+          </w:p>
+        </w:tc>
+        <w:tc>
+          <w:tcPr>
+            <w:tcW w:w="7716" w:type="dxa"/>
+          </w:tcPr>
+          <w:p>
+            <w:r>
+              <w:t>Cue (pellet trials)</w:t>
+            </w:r>
+          </w:p>
+        </w:tc>
+      </w:tr>
+      <w:tr>
+        <w:tc>
+          <w:tcPr>
+            <w:tcW w:w="1526" w:type="dxa"/>
+          </w:tcPr>
+          <w:p>
+            <w:r>
+              <w:t>1</w:t>
+            </w:r>
+          </w:p>
+        </w:tc>
+        <w:tc>
+          <w:tcPr>
+            <w:tcW w:w="7716" w:type="dxa"/>
+          </w:tcPr>
+          <w:p>
+            <w:r>
+              <w:t>Pellet (cued trials)</w:t>
+            </w:r>
+          </w:p>
+        </w:tc>
+      </w:tr>
+      <w:tr>
+        <w:tc>
+          <w:tcPr>
+            <w:tcW w:w="1526" w:type="dxa"/>
+          </w:tcPr>
+          <w:p>
+            <w:r>
+              <w:t>2</w:t>
+            </w:r>
+          </w:p>
+        </w:tc>
+        <w:tc>
+          <w:tcPr>
+            <w:tcW w:w="7716" w:type="dxa"/>
+          </w:tcPr>
+          <w:p>
+            <w:r>
+              <w:t>Nose poke</w:t>
+            </w:r>
+          </w:p>
+        </w:tc>
+      </w:tr>
+      <w:tr>
+        <w:tc>
+          <w:tcPr>
+            <w:tcW w:w="1526" w:type="dxa"/>
+          </w:tcPr>
+          <w:p>
+            <w:r>
+              <w:t>3</w:t>
+            </w:r>
+          </w:p>
+        </w:tc>
+        <w:tc>
+          <w:tcPr>
+            <w:tcW w:w="7716" w:type="dxa"/>
+          </w:tcPr>
+          <w:p>
+            <w:r>
+              <w:t>Cue (infusion trials)</w:t>
+            </w:r>
+          </w:p>
+        </w:tc>
+      </w:tr>
+      <w:tr>
+        <w:tc>
+          <w:tcPr>
+            <w:tcW w:w="1526" w:type="dxa"/>
+          </w:tcPr>
+          <w:p>
+            <w:r>
+              <w:t>4</w:t>
+            </w:r>
+          </w:p>
+        </w:tc>
+        <w:tc>
+          <w:tcPr>
+            <w:tcW w:w="7716" w:type="dxa"/>
+          </w:tcPr>
+          <w:p>
+            <w:r>
+              <w:t>Infusion (cued trials)</w:t>
+            </w:r>
+          </w:p>
+        </w:tc>
+      </w:tr>
+      <w:tr>
+        <w:tc>
+          <w:tcPr>
+            <w:tcW w:w="1526" w:type="dxa"/>
+          </w:tcPr>
+          <w:p>
+            <w:r>
+              <w:t>5</w:t>
+            </w:r>
+          </w:p>
+        </w:tc>
+        <w:tc>
+          <w:tcPr>
+            <w:tcW w:w="7716" w:type="dxa"/>
+          </w:tcPr>
+          <w:p>
+            <w:r>
+              <w:t>Pellet (uncued trials)</w:t>
+            </w:r>
+          </w:p>
+        </w:tc>
+      </w:tr>
+      <w:tr>
+        <w:tc>
+          <w:tcPr>
+            <w:tcW w:w="1526" w:type="dxa"/>
+          </w:tcPr>
+          <w:p>
+            <w:r>
+              <w:t>6</w:t>
+            </w:r>
+          </w:p>
+        </w:tc>
+        <w:tc>
+          <w:tcPr>
+            <w:tcW w:w="7716" w:type="dxa"/>
+          </w:tcPr>
+          <w:p>
+            <w:r>
+              <w:t>Infusion (uncued trials)</w:t>
+            </w:r>
+          </w:p>
+        </w:tc>
+      </w:tr>
+      <w:tr>
+        <w:tc>
+          <w:tcPr>
+            <w:tcW w:w="1526" w:type="dxa"/>
+          </w:tcPr>
+          <w:p>
+            <w:r>
+              <w:t>7</w:t>
+            </w:r>
+          </w:p>
+        </w:tc>
+        <w:tc>
+          <w:tcPr>
+            <w:tcW w:w="7716" w:type="dxa"/>
+          </w:tcPr>
+          <w:p>
+            <w:r>
+              <w:t>Dummy solenoid click</w:t>
+            </w:r>
+          </w:p>
+        </w:tc>
+      </w:tr>
+    </w:tbl>
+    <w:p/>
     <w:sectPr>
       <w:pgSz w:w="11906" w:h="16838"/>
       <w:pgMar w:top="1440" w:right="1440" w:bottom="1440" w:left="1440" w:header="708" w:footer="708" w:gutter="0"/>
@@ -661,6 +908,25 @@
       <w:contextualSpacing/>
     </w:pPr>
   </w:style>
+  <w:style w:type="table" w:styleId="TableGrid">
+    <w:name w:val="Table Grid"/>
+    <w:basedOn w:val="TableNormal"/>
+    <w:uiPriority w:val="59"/>
+    <w:rsid w:val="007362F5"/>
+    <w:pPr>
+      <w:spacing w:after="0" w:line="240" w:lineRule="auto"/>
+    </w:pPr>
+    <w:tblPr>
+      <w:tblBorders>
+        <w:top w:val="single" w:sz="4" w:space="0" w:color="auto"/>
+        <w:left w:val="single" w:sz="4" w:space="0" w:color="auto"/>
+        <w:bottom w:val="single" w:sz="4" w:space="0" w:color="auto"/>
+        <w:right w:val="single" w:sz="4" w:space="0" w:color="auto"/>
+        <w:insideH w:val="single" w:sz="4" w:space="0" w:color="auto"/>
+        <w:insideV w:val="single" w:sz="4" w:space="0" w:color="auto"/>
+      </w:tblBorders>
+    </w:tblPr>
+  </w:style>
 </w:styles>
 </file>
 
@@ -861,6 +1127,25 @@
       <w:ind w:left="720"/>
       <w:contextualSpacing/>
     </w:pPr>
+  </w:style>
+  <w:style w:type="table" w:styleId="TableGrid">
+    <w:name w:val="Table Grid"/>
+    <w:basedOn w:val="TableNormal"/>
+    <w:uiPriority w:val="59"/>
+    <w:rsid w:val="007362F5"/>
+    <w:pPr>
+      <w:spacing w:after="0" w:line="240" w:lineRule="auto"/>
+    </w:pPr>
+    <w:tblPr>
+      <w:tblBorders>
+        <w:top w:val="single" w:sz="4" w:space="0" w:color="auto"/>
+        <w:left w:val="single" w:sz="4" w:space="0" w:color="auto"/>
+        <w:bottom w:val="single" w:sz="4" w:space="0" w:color="auto"/>
+        <w:right w:val="single" w:sz="4" w:space="0" w:color="auto"/>
+        <w:insideH w:val="single" w:sz="4" w:space="0" w:color="auto"/>
+        <w:insideV w:val="single" w:sz="4" w:space="0" w:color="auto"/>
+      </w:tblBorders>
+    </w:tblPr>
   </w:style>
 </w:styles>
 </file>

</xml_diff>

<commit_message>
added baseline adjustment and pvicolors updated
</commit_message>
<xml_diff>
--- a/Notes for ACS Chem revision and Matlab analysis code.docx
+++ b/Notes for ACS Chem revision and Matlab analysis code.docx
@@ -620,66 +620,37 @@
       </w:r>
     </w:p>
     <w:p>
-      <w:bookmarkStart w:id="0" w:name="_GoBack"/>
-      <w:bookmarkEnd w:id="0"/>
+      <w:r>
+        <w:t xml:space="preserve">The </w:t>
+      </w:r>
+      <w:proofErr w:type="spellStart"/>
+      <w:r>
+        <w:t>matlab</w:t>
+      </w:r>
+      <w:proofErr w:type="spellEnd"/>
+      <w:r>
+        <w:t xml:space="preserve"> script, </w:t>
+      </w:r>
+      <w:proofErr w:type="spellStart"/>
+      <w:r>
+        <w:t>main.m</w:t>
+      </w:r>
+      <w:proofErr w:type="spellEnd"/>
+      <w:r>
+        <w:t>, was used to extract data and assemble into a file with matrices containing data and metadata for further analysis.</w:t>
+      </w:r>
     </w:p>
     <w:p/>
-    <w:p>
-      <w:r>
-        <w:t>Extract CONCs and associated files</w:t>
-      </w:r>
-    </w:p>
-    <w:p>
-      <w:pPr>
-        <w:pStyle w:val="ListParagraph"/>
-        <w:numPr>
-          <w:ilvl w:val="0"/>
-          <w:numId w:val="1"/>
-        </w:numPr>
-      </w:pPr>
-      <w:r>
-        <w:t xml:space="preserve">Determine whether CB9 </w:t>
-      </w:r>
-      <w:proofErr w:type="spellStart"/>
-      <w:r>
-        <w:t>chemometrics</w:t>
-      </w:r>
-      <w:proofErr w:type="spellEnd"/>
-      <w:r>
-        <w:t xml:space="preserve"> was used and whether individual electrode calibrations exist for each rat.</w:t>
-      </w:r>
-    </w:p>
-    <w:p>
-      <w:pPr>
-        <w:pStyle w:val="ListParagraph"/>
-        <w:numPr>
-          <w:ilvl w:val="0"/>
-          <w:numId w:val="1"/>
-        </w:numPr>
-      </w:pPr>
-      <w:r>
-        <w:t>If not (most likely) make CV and CONC matrices from cocaine files – place all files required for these in their own folder and use CV Matrix</w:t>
-      </w:r>
-    </w:p>
     <w:p/>
     <w:p>
       <w:r>
-        <w:t>Assemble data files in understandable data structure</w:t>
-      </w:r>
-    </w:p>
-    <w:p>
-      <w:r>
-        <w:t>Put raw data and snips into rat folders – include readme file with origin of data</w:t>
-      </w:r>
-    </w:p>
-    <w:p>
-      <w:r>
         <w:t>Describe extraction of snips and conversion to concentration</w:t>
       </w:r>
     </w:p>
     <w:p/>
     <w:p>
       <w:r>
+        <w:lastRenderedPageBreak/>
         <w:t>Get appropriate behavioural files into new directory structure</w:t>
       </w:r>
     </w:p>
@@ -725,179 +696,151 @@
         <w:t>Scripts required:</w:t>
       </w:r>
     </w:p>
+    <w:p/>
+    <w:p>
+      <w:r>
+        <w:t>Helper scripts</w:t>
+      </w:r>
+    </w:p>
+    <w:p>
+      <w:proofErr w:type="spellStart"/>
+      <w:r>
+        <w:t>nanmean.m</w:t>
+      </w:r>
+      <w:proofErr w:type="spellEnd"/>
+    </w:p>
+    <w:p>
+      <w:proofErr w:type="spellStart"/>
+      <w:proofErr w:type="gramStart"/>
+      <w:r>
+        <w:t>getcols</w:t>
+      </w:r>
+      <w:proofErr w:type="spellEnd"/>
+      <w:proofErr w:type="gramEnd"/>
+    </w:p>
+    <w:p>
+      <w:proofErr w:type="spellStart"/>
+      <w:r>
+        <w:t>trials.m</w:t>
+      </w:r>
+      <w:proofErr w:type="spellEnd"/>
+    </w:p>
+    <w:p>
+      <w:proofErr w:type="spellStart"/>
+      <w:r>
+        <w:t>unpacked.m</w:t>
+      </w:r>
+      <w:proofErr w:type="spellEnd"/>
+    </w:p>
+    <w:p>
+      <w:proofErr w:type="spellStart"/>
+      <w:r>
+        <w:t>noiseQa.m</w:t>
+      </w:r>
+      <w:proofErr w:type="spellEnd"/>
+    </w:p>
+    <w:p>
+      <w:proofErr w:type="spellStart"/>
+      <w:r>
+        <w:t>pvicols.m</w:t>
+      </w:r>
+      <w:proofErr w:type="spellEnd"/>
+    </w:p>
     <w:p>
       <w:proofErr w:type="spellStart"/>
       <w:r>
         <w:t>CVMatrix</w:t>
-      </w:r>
-      <w:proofErr w:type="spellEnd"/>
-    </w:p>
-    <w:p>
-      <w:proofErr w:type="spellStart"/>
-      <w:proofErr w:type="gramStart"/>
-      <w:r>
-        <w:t>getcols</w:t>
-      </w:r>
-      <w:proofErr w:type="spellEnd"/>
-      <w:proofErr w:type="gramEnd"/>
-    </w:p>
-    <w:p/>
-    <w:p>
-      <w:proofErr w:type="spellStart"/>
-      <w:r>
-        <w:t>main.m</w:t>
-      </w:r>
-      <w:proofErr w:type="spellEnd"/>
-    </w:p>
-    <w:p>
-      <w:proofErr w:type="spellStart"/>
-      <w:r>
-        <w:t>pvicols.m</w:t>
-      </w:r>
-      <w:proofErr w:type="spellEnd"/>
-    </w:p>
-    <w:p>
-      <w:proofErr w:type="spellStart"/>
-      <w:r>
-        <w:t>nanmean.m</w:t>
-      </w:r>
-      <w:proofErr w:type="spellEnd"/>
-    </w:p>
-    <w:p>
-      <w:proofErr w:type="spellStart"/>
-      <w:r>
-        <w:t>extractdata.m</w:t>
-      </w:r>
-      <w:proofErr w:type="spellEnd"/>
-    </w:p>
-    <w:p>
-      <w:proofErr w:type="spellStart"/>
-      <w:r>
-        <w:t>noiseQa.m</w:t>
-      </w:r>
-      <w:proofErr w:type="spellEnd"/>
-    </w:p>
-    <w:p>
-      <w:proofErr w:type="spellStart"/>
-      <w:r>
-        <w:t>trials.m</w:t>
-      </w:r>
-      <w:proofErr w:type="spellEnd"/>
-    </w:p>
-    <w:p>
-      <w:proofErr w:type="spellStart"/>
-      <w:r>
-        <w:t>unpacked.m</w:t>
-      </w:r>
-      <w:proofErr w:type="spellEnd"/>
-    </w:p>
-    <w:p>
-      <w:proofErr w:type="spellStart"/>
-      <w:r>
-        <w:t>voltdata_history.m</w:t>
-      </w:r>
-      <w:proofErr w:type="spellEnd"/>
-      <w:r>
-        <w:t xml:space="preserve"> (to combine with main)</w:t>
-      </w:r>
-    </w:p>
-    <w:p>
-      <w:proofErr w:type="spellStart"/>
-      <w:r>
-        <w:t>lineplot_pvi.m</w:t>
-      </w:r>
-      <w:proofErr w:type="spellEnd"/>
-    </w:p>
-    <w:p>
-      <w:proofErr w:type="spellStart"/>
-      <w:r>
-        <w:t>voltanalysis_pvi.m</w:t>
-      </w:r>
-      <w:proofErr w:type="spellEnd"/>
-    </w:p>
-    <w:p/>
-    <w:p>
-      <w:proofErr w:type="gramStart"/>
-      <w:r>
-        <w:lastRenderedPageBreak/>
-        <w:t>to</w:t>
-      </w:r>
-      <w:proofErr w:type="gramEnd"/>
-      <w:r>
-        <w:t xml:space="preserve"> make figures in publication</w:t>
-      </w:r>
-    </w:p>
-    <w:p>
-      <w:r>
-        <w:t>pvi_reptraces_PVI08.m</w:t>
-      </w:r>
-    </w:p>
-    <w:p>
-      <w:proofErr w:type="spellStart"/>
-      <w:r>
-        <w:t>shadedErrorBar.m</w:t>
       </w:r>
       <w:proofErr w:type="spellEnd"/>
     </w:p>
     <w:p/>
     <w:p/>
     <w:p>
-      <w:proofErr w:type="gramStart"/>
-      <w:r>
-        <w:t>for</w:t>
-      </w:r>
-      <w:proofErr w:type="gramEnd"/>
-      <w:r>
-        <w:t xml:space="preserve"> stats…</w:t>
-      </w:r>
-    </w:p>
-    <w:p>
-      <w:proofErr w:type="spellStart"/>
-      <w:r>
-        <w:t>pvi_avg_stats</w:t>
-      </w:r>
-      <w:proofErr w:type="spellEnd"/>
-    </w:p>
-    <w:p>
-      <w:proofErr w:type="gramStart"/>
-      <w:r>
-        <w:t>use</w:t>
-      </w:r>
-      <w:proofErr w:type="gramEnd"/>
-      <w:r>
-        <w:t xml:space="preserve"> new epochs to do stats in </w:t>
-      </w:r>
-      <w:proofErr w:type="spellStart"/>
-      <w:r>
-        <w:t>spss</w:t>
-      </w:r>
-      <w:proofErr w:type="spellEnd"/>
-      <w:r>
-        <w:t xml:space="preserve"> and remake bar graphs</w:t>
-      </w:r>
+      <w:proofErr w:type="spellStart"/>
+      <w:r>
+        <w:t>main.m</w:t>
+      </w:r>
+      <w:proofErr w:type="spellEnd"/>
+    </w:p>
+    <w:p>
+      <w:proofErr w:type="spellStart"/>
+      <w:r>
+        <w:t>extractdata.m</w:t>
+      </w:r>
+      <w:proofErr w:type="spellEnd"/>
+    </w:p>
+    <w:p>
+      <w:proofErr w:type="spellStart"/>
+      <w:r>
+        <w:t>voltanalysis_pvi.m</w:t>
+      </w:r>
+      <w:proofErr w:type="spellEnd"/>
+    </w:p>
+    <w:p>
+      <w:proofErr w:type="spellStart"/>
+      <w:r>
+        <w:t>lineplot_pvi.m</w:t>
+      </w:r>
+      <w:proofErr w:type="spellEnd"/>
+    </w:p>
+    <w:p>
+      <w:proofErr w:type="spellStart"/>
+      <w:r>
+        <w:t>pvi_reptraces.m</w:t>
+      </w:r>
+      <w:proofErr w:type="spellEnd"/>
+    </w:p>
+    <w:p>
+      <w:proofErr w:type="spellStart"/>
+      <w:r>
+        <w:t>shadedErrorBar.m</w:t>
+      </w:r>
+      <w:proofErr w:type="spellEnd"/>
     </w:p>
     <w:p/>
     <w:p/>
     <w:p/>
     <w:p>
-      <w:r>
-        <w:t>TTLs</w:t>
-      </w:r>
-    </w:p>
-    <w:p>
-      <w:r>
-        <w:t xml:space="preserve">Use </w:t>
-      </w:r>
-      <w:proofErr w:type="spellStart"/>
-      <w:r>
-        <w:t>CV_BatchCutandSplice</w:t>
-      </w:r>
-      <w:proofErr w:type="spellEnd"/>
-      <w:r>
-        <w:t xml:space="preserve"> to make </w:t>
+      <w:proofErr w:type="gramStart"/>
+      <w:r>
+        <w:t>for</w:t>
+      </w:r>
+      <w:proofErr w:type="gramEnd"/>
+      <w:r>
+        <w:t xml:space="preserve"> stats…</w:t>
+      </w:r>
+    </w:p>
+    <w:p>
+      <w:proofErr w:type="spellStart"/>
+      <w:r>
+        <w:t>pvi_avg_stats</w:t>
+      </w:r>
+      <w:proofErr w:type="spellEnd"/>
+    </w:p>
+    <w:p>
+      <w:proofErr w:type="gramStart"/>
+      <w:r>
+        <w:t>use</w:t>
+      </w:r>
+      <w:proofErr w:type="gramEnd"/>
+      <w:r>
+        <w:t xml:space="preserve"> new epochs to do stats in </w:t>
+      </w:r>
+      <w:proofErr w:type="spellStart"/>
+      <w:r>
+        <w:t>spss</w:t>
+      </w:r>
+      <w:proofErr w:type="spellEnd"/>
+      <w:r>
+        <w:t xml:space="preserve"> and remake bar graphs</w:t>
       </w:r>
     </w:p>
     <w:p/>
+    <w:p/>
+    <w:p>
+      <w:bookmarkStart w:id="0" w:name="_GoBack"/>
+      <w:bookmarkEnd w:id="0"/>
+    </w:p>
     <w:sectPr>
       <w:pgSz w:w="11906" w:h="16838"/>
       <w:pgMar w:top="1440" w:right="1440" w:bottom="1440" w:left="1440" w:header="708" w:footer="708" w:gutter="0"/>

</xml_diff>

<commit_message>
Made new fig scripts and tided up main/stats
</commit_message>
<xml_diff>
--- a/Notes for ACS Chem revision and Matlab analysis code.docx
+++ b/Notes for ACS Chem revision and Matlab analysis code.docx
@@ -4,44 +4,12 @@
   <w:body>
     <w:p>
       <w:r>
-        <w:t xml:space="preserve">Notes for ACS </w:t>
-      </w:r>
-      <w:proofErr w:type="spellStart"/>
-      <w:r>
-        <w:t>Chem</w:t>
-      </w:r>
-      <w:proofErr w:type="spellEnd"/>
-      <w:r>
-        <w:t xml:space="preserve"> revision and </w:t>
-      </w:r>
-      <w:proofErr w:type="spellStart"/>
-      <w:r>
-        <w:t>Matlab</w:t>
-      </w:r>
-      <w:proofErr w:type="spellEnd"/>
-      <w:r>
-        <w:t xml:space="preserve"> analysis code</w:t>
-      </w:r>
-    </w:p>
-    <w:p>
-      <w:r>
-        <w:t xml:space="preserve">Raw data files are acquired using the </w:t>
-      </w:r>
-      <w:proofErr w:type="spellStart"/>
-      <w:r>
-        <w:t>LabView</w:t>
-      </w:r>
-      <w:proofErr w:type="spellEnd"/>
-      <w:r>
-        <w:t xml:space="preserve">-based software, </w:t>
-      </w:r>
-      <w:proofErr w:type="spellStart"/>
-      <w:r>
-        <w:t>TarHeel</w:t>
-      </w:r>
-      <w:proofErr w:type="spellEnd"/>
-      <w:r>
-        <w:t xml:space="preserve"> Bob4, and University of Washington custom hardware for voltammetry experiments. Queries about hardware and software should be addressed to Dr Scott Ng-Evans (</w:t>
+        <w:t>Notes for ACS Chem revision and Matlab analysis code</w:t>
+      </w:r>
+    </w:p>
+    <w:p>
+      <w:r>
+        <w:t>Raw data files are acquired using the LabView-based software, TarHeel Bob4, and University of Washington custom hardware for voltammetry experiments. Queries about hardware and software should be addressed to Dr Scott Ng-Evans (</w:t>
       </w:r>
       <w:hyperlink r:id="rId6" w:history="1">
         <w:r>
@@ -273,23 +241,7 @@
     <w:p/>
     <w:p>
       <w:r>
-        <w:t xml:space="preserve">Snips from raw data files centred </w:t>
-      </w:r>
-      <w:proofErr w:type="gramStart"/>
-      <w:r>
-        <w:t>around</w:t>
-      </w:r>
-      <w:proofErr w:type="gramEnd"/>
-      <w:r>
-        <w:t xml:space="preserve"> events of interest (+ / - 10 seconds) were made using </w:t>
-      </w:r>
-      <w:proofErr w:type="spellStart"/>
-      <w:r>
-        <w:t>CV_BatchCutandSplice</w:t>
-      </w:r>
-      <w:proofErr w:type="spellEnd"/>
-      <w:r>
-        <w:t xml:space="preserve"> to split into five trial types as shown below.</w:t>
+        <w:t>Snips from raw data files centred around events of interest (+ / - 10 seconds) were made using CV_BatchCutandSplice to split into five trial types as shown below.</w:t>
       </w:r>
     </w:p>
     <w:tbl>
@@ -299,15 +251,15 @@
         <w:tblLook w:val="04A0" w:firstRow="1" w:lastRow="0" w:firstColumn="1" w:lastColumn="0" w:noHBand="0" w:noVBand="1"/>
       </w:tblPr>
       <w:tblGrid>
-        <w:gridCol w:w="2275"/>
-        <w:gridCol w:w="2417"/>
-        <w:gridCol w:w="2275"/>
-        <w:gridCol w:w="2275"/>
+        <w:gridCol w:w="1384"/>
+        <w:gridCol w:w="3308"/>
+        <w:gridCol w:w="945"/>
+        <w:gridCol w:w="3605"/>
       </w:tblGrid>
       <w:tr>
         <w:tc>
           <w:tcPr>
-            <w:tcW w:w="2275" w:type="dxa"/>
+            <w:tcW w:w="1384" w:type="dxa"/>
           </w:tcPr>
           <w:p>
             <w:r>
@@ -317,7 +269,7 @@
         </w:tc>
         <w:tc>
           <w:tcPr>
-            <w:tcW w:w="2417" w:type="dxa"/>
+            <w:tcW w:w="3308" w:type="dxa"/>
           </w:tcPr>
           <w:p>
             <w:r>
@@ -327,7 +279,7 @@
         </w:tc>
         <w:tc>
           <w:tcPr>
-            <w:tcW w:w="2275" w:type="dxa"/>
+            <w:tcW w:w="945" w:type="dxa"/>
           </w:tcPr>
           <w:p>
             <w:r>
@@ -337,7 +289,7 @@
         </w:tc>
         <w:tc>
           <w:tcPr>
-            <w:tcW w:w="2275" w:type="dxa"/>
+            <w:tcW w:w="3605" w:type="dxa"/>
           </w:tcPr>
           <w:p>
             <w:r>
@@ -349,7 +301,7 @@
       <w:tr>
         <w:tc>
           <w:tcPr>
-            <w:tcW w:w="2275" w:type="dxa"/>
+            <w:tcW w:w="1384" w:type="dxa"/>
           </w:tcPr>
           <w:p>
             <w:r>
@@ -359,7 +311,7 @@
         </w:tc>
         <w:tc>
           <w:tcPr>
-            <w:tcW w:w="2417" w:type="dxa"/>
+            <w:tcW w:w="3308" w:type="dxa"/>
           </w:tcPr>
           <w:p>
             <w:r>
@@ -369,7 +321,7 @@
         </w:tc>
         <w:tc>
           <w:tcPr>
-            <w:tcW w:w="2275" w:type="dxa"/>
+            <w:tcW w:w="945" w:type="dxa"/>
           </w:tcPr>
           <w:p>
             <w:r>
@@ -379,7 +331,7 @@
         </w:tc>
         <w:tc>
           <w:tcPr>
-            <w:tcW w:w="2275" w:type="dxa"/>
+            <w:tcW w:w="3605" w:type="dxa"/>
           </w:tcPr>
           <w:p>
             <w:r>
@@ -391,7 +343,7 @@
       <w:tr>
         <w:tc>
           <w:tcPr>
-            <w:tcW w:w="2275" w:type="dxa"/>
+            <w:tcW w:w="1384" w:type="dxa"/>
           </w:tcPr>
           <w:p>
             <w:r>
@@ -401,7 +353,7 @@
         </w:tc>
         <w:tc>
           <w:tcPr>
-            <w:tcW w:w="2417" w:type="dxa"/>
+            <w:tcW w:w="3308" w:type="dxa"/>
           </w:tcPr>
           <w:p>
             <w:r>
@@ -411,7 +363,7 @@
         </w:tc>
         <w:tc>
           <w:tcPr>
-            <w:tcW w:w="2275" w:type="dxa"/>
+            <w:tcW w:w="945" w:type="dxa"/>
           </w:tcPr>
           <w:p>
             <w:r>
@@ -421,7 +373,7 @@
         </w:tc>
         <w:tc>
           <w:tcPr>
-            <w:tcW w:w="2275" w:type="dxa"/>
+            <w:tcW w:w="3605" w:type="dxa"/>
           </w:tcPr>
           <w:p>
             <w:r>
@@ -433,7 +385,7 @@
       <w:tr>
         <w:tc>
           <w:tcPr>
-            <w:tcW w:w="2275" w:type="dxa"/>
+            <w:tcW w:w="1384" w:type="dxa"/>
           </w:tcPr>
           <w:p>
             <w:r>
@@ -443,7 +395,7 @@
         </w:tc>
         <w:tc>
           <w:tcPr>
-            <w:tcW w:w="2417" w:type="dxa"/>
+            <w:tcW w:w="3308" w:type="dxa"/>
           </w:tcPr>
           <w:p>
             <w:r>
@@ -453,7 +405,7 @@
         </w:tc>
         <w:tc>
           <w:tcPr>
-            <w:tcW w:w="2275" w:type="dxa"/>
+            <w:tcW w:w="945" w:type="dxa"/>
           </w:tcPr>
           <w:p>
             <w:r>
@@ -463,7 +415,7 @@
         </w:tc>
         <w:tc>
           <w:tcPr>
-            <w:tcW w:w="2275" w:type="dxa"/>
+            <w:tcW w:w="3605" w:type="dxa"/>
           </w:tcPr>
           <w:p>
             <w:r>
@@ -475,7 +427,7 @@
       <w:tr>
         <w:tc>
           <w:tcPr>
-            <w:tcW w:w="2275" w:type="dxa"/>
+            <w:tcW w:w="1384" w:type="dxa"/>
           </w:tcPr>
           <w:p>
             <w:r>
@@ -485,7 +437,7 @@
         </w:tc>
         <w:tc>
           <w:tcPr>
-            <w:tcW w:w="2417" w:type="dxa"/>
+            <w:tcW w:w="3308" w:type="dxa"/>
           </w:tcPr>
           <w:p>
             <w:r>
@@ -495,7 +447,7 @@
         </w:tc>
         <w:tc>
           <w:tcPr>
-            <w:tcW w:w="2275" w:type="dxa"/>
+            <w:tcW w:w="945" w:type="dxa"/>
           </w:tcPr>
           <w:p>
             <w:r>
@@ -505,7 +457,7 @@
         </w:tc>
         <w:tc>
           <w:tcPr>
-            <w:tcW w:w="2275" w:type="dxa"/>
+            <w:tcW w:w="3605" w:type="dxa"/>
           </w:tcPr>
           <w:p>
             <w:r>
@@ -517,7 +469,7 @@
       <w:tr>
         <w:tc>
           <w:tcPr>
-            <w:tcW w:w="2275" w:type="dxa"/>
+            <w:tcW w:w="1384" w:type="dxa"/>
           </w:tcPr>
           <w:p>
             <w:r>
@@ -527,7 +479,7 @@
         </w:tc>
         <w:tc>
           <w:tcPr>
-            <w:tcW w:w="2417" w:type="dxa"/>
+            <w:tcW w:w="3308" w:type="dxa"/>
           </w:tcPr>
           <w:p>
             <w:r>
@@ -537,7 +489,7 @@
         </w:tc>
         <w:tc>
           <w:tcPr>
-            <w:tcW w:w="2275" w:type="dxa"/>
+            <w:tcW w:w="945" w:type="dxa"/>
           </w:tcPr>
           <w:p>
             <w:r>
@@ -547,7 +499,7 @@
         </w:tc>
         <w:tc>
           <w:tcPr>
-            <w:tcW w:w="2275" w:type="dxa"/>
+            <w:tcW w:w="3605" w:type="dxa"/>
           </w:tcPr>
           <w:p>
             <w:r>
@@ -559,58 +511,13 @@
     </w:tbl>
     <w:p/>
     <w:p>
-      <w:proofErr w:type="gramStart"/>
-      <w:r>
-        <w:t xml:space="preserve">Calibration matrices were made for each rat using dopamine transients evoked by </w:t>
-      </w:r>
-      <w:proofErr w:type="spellStart"/>
-      <w:r>
-        <w:t>cocaine+raclopride</w:t>
-      </w:r>
-      <w:proofErr w:type="spellEnd"/>
-      <w:r>
-        <w:t xml:space="preserve"> at the end of each recording session.</w:t>
-      </w:r>
-      <w:proofErr w:type="gramEnd"/>
-      <w:r>
-        <w:t xml:space="preserve"> Representative dopamine and pH CVs along with a calibration factor obtained before the recording session were passed to a </w:t>
-      </w:r>
-      <w:proofErr w:type="spellStart"/>
-      <w:r>
-        <w:t>Matlab</w:t>
-      </w:r>
-      <w:proofErr w:type="spellEnd"/>
-      <w:r>
-        <w:t xml:space="preserve"> script (</w:t>
-      </w:r>
-      <w:proofErr w:type="spellStart"/>
-      <w:r>
-        <w:t>CVMatrix</w:t>
-      </w:r>
-      <w:proofErr w:type="spellEnd"/>
-      <w:r>
-        <w:t>) to generate ‘CVMatrix.txt’ and ConcMatrix.txt’.</w:t>
-      </w:r>
-    </w:p>
-    <w:p>
-      <w:r>
-        <w:t xml:space="preserve">The </w:t>
-      </w:r>
-      <w:proofErr w:type="spellStart"/>
-      <w:r>
-        <w:t>chemometrics</w:t>
-      </w:r>
-      <w:proofErr w:type="spellEnd"/>
-      <w:r>
-        <w:t xml:space="preserve"> batch process method on </w:t>
-      </w:r>
-      <w:proofErr w:type="spellStart"/>
-      <w:r>
-        <w:t>TarHeel</w:t>
-      </w:r>
-      <w:proofErr w:type="spellEnd"/>
-      <w:r>
-        <w:t xml:space="preserve"> was used to generate </w:t>
+      <w:r>
+        <w:t>Calibration matrices were made for each rat using dopamine transients evoked by cocaine+raclopride at the end of each recording session. Representative dopamine and pH CVs along with a calibration factor obtained before the recording session were passed to a Matlab script (CVMatrix) to generate ‘CVMatrix.txt’ and ConcMatrix.txt’.</w:t>
+      </w:r>
+    </w:p>
+    <w:p>
+      <w:r>
+        <w:t xml:space="preserve">The chemometrics batch process method on TarHeel was used to generate </w:t>
       </w:r>
       <w:r>
         <w:t>dopamine concentration</w:t>
@@ -621,226 +528,134 @@
     </w:p>
     <w:p>
       <w:r>
-        <w:t xml:space="preserve">The </w:t>
-      </w:r>
-      <w:proofErr w:type="spellStart"/>
-      <w:r>
-        <w:t>matlab</w:t>
-      </w:r>
-      <w:proofErr w:type="spellEnd"/>
-      <w:r>
-        <w:t xml:space="preserve"> script, </w:t>
-      </w:r>
-      <w:proofErr w:type="spellStart"/>
-      <w:r>
-        <w:t>main.m</w:t>
-      </w:r>
-      <w:proofErr w:type="spellEnd"/>
-      <w:r>
-        <w:t>, was used to extract data and assemble into a file with matrices containing data and metadata for further analysis.</w:t>
+        <w:t>The matlab script, main.m, was used to extract data and assemble into a file with matrices containing data and metadata for further analysis.</w:t>
+      </w:r>
+    </w:p>
+    <w:p>
+      <w:r>
+        <w:t>Average responses for each rat for each trial type were produced with voltanalysis_pvi.m (this included a baseline correction step).</w:t>
+      </w:r>
+    </w:p>
+    <w:p>
+      <w:r>
+        <w:t xml:space="preserve">Epochs were selected with pvi_avg_stats.m and matrices were made for Cued and Uncued trials for statistical analysis in SPSS </w:t>
       </w:r>
     </w:p>
     <w:p/>
     <w:p/>
     <w:p>
       <w:r>
-        <w:t>Describe extraction of snips and conversion to concentration</w:t>
-      </w:r>
-    </w:p>
-    <w:p/>
-    <w:p>
-      <w:r>
-        <w:lastRenderedPageBreak/>
         <w:t>Get appropriate behavioural files into new directory structure</w:t>
       </w:r>
-    </w:p>
-    <w:p/>
-    <w:p/>
-    <w:p>
-      <w:r>
-        <w:t xml:space="preserve">Use </w:t>
-      </w:r>
-      <w:proofErr w:type="spellStart"/>
-      <w:r>
-        <w:t>allpvi</w:t>
-      </w:r>
-      <w:proofErr w:type="spellEnd"/>
-      <w:r>
-        <w:t xml:space="preserve"> and work out from here</w:t>
-      </w:r>
-    </w:p>
-    <w:p>
-      <w:pPr>
-        <w:pStyle w:val="ListParagraph"/>
-        <w:numPr>
-          <w:ilvl w:val="0"/>
-          <w:numId w:val="2"/>
-        </w:numPr>
-      </w:pPr>
-      <w:r>
-        <w:t xml:space="preserve">Start new script that assumes all is in </w:t>
-      </w:r>
-      <w:proofErr w:type="spellStart"/>
-      <w:r>
-        <w:t>allpvi</w:t>
-      </w:r>
-      <w:proofErr w:type="spellEnd"/>
-      <w:r>
-        <w:t xml:space="preserve"> already</w:t>
-      </w:r>
-    </w:p>
-    <w:p/>
-    <w:p/>
-    <w:p>
-      <w:r>
-        <w:t>Scripts required:</w:t>
-      </w:r>
-    </w:p>
-    <w:p/>
-    <w:p>
-      <w:r>
-        <w:t>Helper scripts</w:t>
-      </w:r>
-    </w:p>
-    <w:p>
-      <w:proofErr w:type="spellStart"/>
-      <w:r>
-        <w:t>nanmean.m</w:t>
-      </w:r>
-      <w:proofErr w:type="spellEnd"/>
-    </w:p>
-    <w:p>
-      <w:proofErr w:type="spellStart"/>
-      <w:proofErr w:type="gramStart"/>
-      <w:r>
-        <w:t>getcols</w:t>
-      </w:r>
-      <w:proofErr w:type="spellEnd"/>
-      <w:proofErr w:type="gramEnd"/>
-    </w:p>
-    <w:p>
-      <w:proofErr w:type="spellStart"/>
-      <w:r>
-        <w:t>trials.m</w:t>
-      </w:r>
-      <w:proofErr w:type="spellEnd"/>
-    </w:p>
-    <w:p>
-      <w:proofErr w:type="spellStart"/>
-      <w:r>
-        <w:t>unpacked.m</w:t>
-      </w:r>
-      <w:proofErr w:type="spellEnd"/>
-    </w:p>
-    <w:p>
-      <w:proofErr w:type="spellStart"/>
-      <w:r>
-        <w:t>noiseQa.m</w:t>
-      </w:r>
-      <w:proofErr w:type="spellEnd"/>
-    </w:p>
-    <w:p>
-      <w:proofErr w:type="spellStart"/>
-      <w:r>
-        <w:t>pvicols.m</w:t>
-      </w:r>
-      <w:proofErr w:type="spellEnd"/>
-    </w:p>
-    <w:p>
-      <w:proofErr w:type="spellStart"/>
-      <w:r>
-        <w:t>CVMatrix</w:t>
-      </w:r>
-      <w:proofErr w:type="spellEnd"/>
-    </w:p>
-    <w:p/>
-    <w:p/>
-    <w:p>
-      <w:proofErr w:type="spellStart"/>
-      <w:r>
-        <w:t>main.m</w:t>
-      </w:r>
-      <w:proofErr w:type="spellEnd"/>
-    </w:p>
-    <w:p>
-      <w:proofErr w:type="spellStart"/>
-      <w:r>
-        <w:t>extractdata.m</w:t>
-      </w:r>
-      <w:proofErr w:type="spellEnd"/>
-    </w:p>
-    <w:p>
-      <w:proofErr w:type="spellStart"/>
-      <w:r>
-        <w:t>voltanalysis_pvi.m</w:t>
-      </w:r>
-      <w:proofErr w:type="spellEnd"/>
-    </w:p>
-    <w:p>
-      <w:proofErr w:type="spellStart"/>
-      <w:r>
-        <w:t>lineplot_pvi.m</w:t>
-      </w:r>
-      <w:proofErr w:type="spellEnd"/>
-    </w:p>
-    <w:p>
-      <w:proofErr w:type="spellStart"/>
-      <w:r>
-        <w:t>pvi_reptraces.m</w:t>
-      </w:r>
-      <w:proofErr w:type="spellEnd"/>
-    </w:p>
-    <w:p>
-      <w:proofErr w:type="spellStart"/>
-      <w:r>
-        <w:t>shadedErrorBar.m</w:t>
-      </w:r>
-      <w:proofErr w:type="spellEnd"/>
     </w:p>
     <w:p/>
     <w:p/>
     <w:p/>
     <w:p>
-      <w:proofErr w:type="gramStart"/>
-      <w:r>
-        <w:t>for</w:t>
-      </w:r>
-      <w:proofErr w:type="gramEnd"/>
-      <w:r>
-        <w:t xml:space="preserve"> stats…</w:t>
-      </w:r>
-    </w:p>
-    <w:p>
-      <w:proofErr w:type="spellStart"/>
-      <w:r>
-        <w:t>pvi_avg_stats</w:t>
-      </w:r>
-      <w:proofErr w:type="spellEnd"/>
-    </w:p>
-    <w:p>
-      <w:proofErr w:type="gramStart"/>
-      <w:r>
-        <w:t>use</w:t>
-      </w:r>
-      <w:proofErr w:type="gramEnd"/>
-      <w:r>
-        <w:t xml:space="preserve"> new epochs to do stats in </w:t>
-      </w:r>
-      <w:proofErr w:type="spellStart"/>
-      <w:r>
-        <w:t>spss</w:t>
-      </w:r>
-      <w:proofErr w:type="spellEnd"/>
-      <w:r>
-        <w:t xml:space="preserve"> and remake bar graphs</w:t>
+      <w:r>
+        <w:t>List of Matlab s</w:t>
+      </w:r>
+      <w:bookmarkStart w:id="0" w:name="_GoBack"/>
+      <w:bookmarkEnd w:id="0"/>
+      <w:r>
+        <w:t>cripts required:</w:t>
+      </w:r>
+    </w:p>
+    <w:p/>
+    <w:p>
+      <w:r>
+        <w:t>Helper scripts</w:t>
+      </w:r>
+    </w:p>
+    <w:p>
+      <w:r>
+        <w:t>nanmean.m</w:t>
+      </w:r>
+    </w:p>
+    <w:p>
+      <w:r>
+        <w:t>getcols</w:t>
+      </w:r>
+    </w:p>
+    <w:p>
+      <w:r>
+        <w:t>trials.m</w:t>
+      </w:r>
+    </w:p>
+    <w:p>
+      <w:r>
+        <w:t>unpacked.m</w:t>
+      </w:r>
+    </w:p>
+    <w:p>
+      <w:r>
+        <w:t>noiseQa.m</w:t>
+      </w:r>
+    </w:p>
+    <w:p>
+      <w:r>
+        <w:t>pvicols.m</w:t>
+      </w:r>
+    </w:p>
+    <w:p>
+      <w:r>
+        <w:t>CVMatrix</w:t>
       </w:r>
     </w:p>
     <w:p/>
     <w:p/>
     <w:p>
-      <w:bookmarkStart w:id="0" w:name="_GoBack"/>
-      <w:bookmarkEnd w:id="0"/>
-    </w:p>
+      <w:r>
+        <w:t>main.m</w:t>
+      </w:r>
+    </w:p>
+    <w:p>
+      <w:r>
+        <w:t>extractdata.m</w:t>
+      </w:r>
+    </w:p>
+    <w:p>
+      <w:r>
+        <w:t>voltanalysis_pvi.m</w:t>
+      </w:r>
+    </w:p>
+    <w:p>
+      <w:r>
+        <w:t>lineplot_pvi.m</w:t>
+      </w:r>
+    </w:p>
+    <w:p>
+      <w:r>
+        <w:t>pvi_reptraces.m</w:t>
+      </w:r>
+    </w:p>
+    <w:p>
+      <w:r>
+        <w:t>shadedErrorBar.m</w:t>
+      </w:r>
+    </w:p>
+    <w:p>
+      <w:r>
+        <w:t>pvi_avg_stats</w:t>
+      </w:r>
+    </w:p>
+    <w:p/>
+    <w:p/>
+    <w:p/>
+    <w:p>
+      <w:r>
+        <w:lastRenderedPageBreak/>
+        <w:t>for stats…</w:t>
+      </w:r>
+    </w:p>
+    <w:p>
+      <w:r>
+        <w:t>use new epochs to do stats in spss and remake bar graphs</w:t>
+      </w:r>
+    </w:p>
+    <w:p/>
+    <w:p/>
+    <w:p/>
     <w:sectPr>
       <w:pgSz w:w="11906" w:h="16838"/>
       <w:pgMar w:top="1440" w:right="1440" w:bottom="1440" w:left="1440" w:header="708" w:footer="708" w:gutter="0"/>

</xml_diff>

<commit_message>
updated rocs mostly and other figs
</commit_message>
<xml_diff>
--- a/Notes for ACS Chem revision and Matlab analysis code.docx
+++ b/Notes for ACS Chem revision and Matlab analysis code.docx
@@ -555,57 +555,82 @@
       <w:r>
         <w:t>List of Matlab s</w:t>
       </w:r>
+      <w:r>
+        <w:t>cripts required:</w:t>
+      </w:r>
+    </w:p>
+    <w:p/>
+    <w:p>
+      <w:r>
+        <w:t>Helper scripts</w:t>
+      </w:r>
+    </w:p>
+    <w:p>
+      <w:r>
+        <w:t>nanmean.m</w:t>
+      </w:r>
+    </w:p>
+    <w:p>
+      <w:r>
+        <w:t>getcols</w:t>
+      </w:r>
+      <w:r>
+        <w:t>.m</w:t>
+      </w:r>
+    </w:p>
+    <w:p>
+      <w:r>
+        <w:t>trials.m</w:t>
+      </w:r>
+    </w:p>
+    <w:p>
+      <w:r>
+        <w:t>unpacked.m</w:t>
+      </w:r>
+    </w:p>
+    <w:p>
+      <w:r>
+        <w:t>noiseQa.m</w:t>
+      </w:r>
+    </w:p>
+    <w:p>
+      <w:r>
+        <w:t>pvicols.m</w:t>
+      </w:r>
+    </w:p>
+    <w:p>
+      <w:r>
+        <w:t>CVMatrix</w:t>
+      </w:r>
+      <w:r>
+        <w:t>.m</w:t>
+      </w:r>
+    </w:p>
+    <w:p>
+      <w:r>
+        <w:t>n</w:t>
+      </w:r>
+      <w:r>
+        <w:t>anroc.m</w:t>
+      </w:r>
+    </w:p>
+    <w:p>
+      <w:r>
+        <w:t>rocN.m</w:t>
+      </w:r>
+    </w:p>
+    <w:p>
+      <w:r>
+        <w:t>rocshuf.m</w:t>
+      </w:r>
+    </w:p>
+    <w:p>
       <w:bookmarkStart w:id="0" w:name="_GoBack"/>
       <w:bookmarkEnd w:id="0"/>
-      <w:r>
-        <w:t>cripts required:</w:t>
-      </w:r>
     </w:p>
     <w:p/>
     <w:p>
       <w:r>
-        <w:t>Helper scripts</w:t>
-      </w:r>
-    </w:p>
-    <w:p>
-      <w:r>
-        <w:t>nanmean.m</w:t>
-      </w:r>
-    </w:p>
-    <w:p>
-      <w:r>
-        <w:t>getcols</w:t>
-      </w:r>
-    </w:p>
-    <w:p>
-      <w:r>
-        <w:t>trials.m</w:t>
-      </w:r>
-    </w:p>
-    <w:p>
-      <w:r>
-        <w:t>unpacked.m</w:t>
-      </w:r>
-    </w:p>
-    <w:p>
-      <w:r>
-        <w:t>noiseQa.m</w:t>
-      </w:r>
-    </w:p>
-    <w:p>
-      <w:r>
-        <w:t>pvicols.m</w:t>
-      </w:r>
-    </w:p>
-    <w:p>
-      <w:r>
-        <w:t>CVMatrix</w:t>
-      </w:r>
-    </w:p>
-    <w:p/>
-    <w:p/>
-    <w:p>
-      <w:r>
         <w:t>main.m</w:t>
       </w:r>
     </w:p>
@@ -632,27 +657,11 @@
     <w:p>
       <w:r>
         <w:t>shadedErrorBar.m</w:t>
-      </w:r>
-    </w:p>
-    <w:p>
-      <w:r>
-        <w:t>pvi_avg_stats</w:t>
       </w:r>
     </w:p>
     <w:p/>
     <w:p/>
     <w:p/>
-    <w:p>
-      <w:r>
-        <w:lastRenderedPageBreak/>
-        <w:t>for stats…</w:t>
-      </w:r>
-    </w:p>
-    <w:p>
-      <w:r>
-        <w:t>use new epochs to do stats in spss and remake bar graphs</w:t>
-      </w:r>
-    </w:p>
     <w:p/>
     <w:p/>
     <w:p/>

</xml_diff>

<commit_message>
small edits to noiseQa
Function was working properly but needed to edit to determine that one of the folders had not been prduced correctly (pvi08, cued pellet)
</commit_message>
<xml_diff>
--- a/Notes for ACS Chem revision and Matlab analysis code.docx
+++ b/Notes for ACS Chem revision and Matlab analysis code.docx
@@ -4,12 +4,44 @@
   <w:body>
     <w:p>
       <w:r>
-        <w:t>Notes for ACS Chem revision and Matlab analysis code</w:t>
-      </w:r>
-    </w:p>
-    <w:p>
-      <w:r>
-        <w:t>Raw data files are acquired using the LabView-based software, TarHeel Bob4, and University of Washington custom hardware for voltammetry experiments. Queries about hardware and software should be addressed to Dr Scott Ng-Evans (</w:t>
+        <w:t xml:space="preserve">Notes for ACS </w:t>
+      </w:r>
+      <w:proofErr w:type="spellStart"/>
+      <w:r>
+        <w:t>Chem</w:t>
+      </w:r>
+      <w:proofErr w:type="spellEnd"/>
+      <w:r>
+        <w:t xml:space="preserve"> revision and </w:t>
+      </w:r>
+      <w:proofErr w:type="spellStart"/>
+      <w:r>
+        <w:t>Matlab</w:t>
+      </w:r>
+      <w:proofErr w:type="spellEnd"/>
+      <w:r>
+        <w:t xml:space="preserve"> analysis code</w:t>
+      </w:r>
+    </w:p>
+    <w:p>
+      <w:r>
+        <w:t xml:space="preserve">Raw data files are acquired using the </w:t>
+      </w:r>
+      <w:proofErr w:type="spellStart"/>
+      <w:r>
+        <w:t>LabView</w:t>
+      </w:r>
+      <w:proofErr w:type="spellEnd"/>
+      <w:r>
+        <w:t xml:space="preserve">-based software, </w:t>
+      </w:r>
+      <w:proofErr w:type="spellStart"/>
+      <w:r>
+        <w:t>TarHeel</w:t>
+      </w:r>
+      <w:proofErr w:type="spellEnd"/>
+      <w:r>
+        <w:t xml:space="preserve"> Bob4, and University of Washington custom hardware for voltammetry experiments. Queries about hardware and software should be addressed to Dr Scott Ng-Evans (</w:t>
       </w:r>
       <w:hyperlink r:id="rId6" w:history="1">
         <w:r>
@@ -241,7 +273,23 @@
     <w:p/>
     <w:p>
       <w:r>
-        <w:t>Snips from raw data files centred around events of interest (+ / - 10 seconds) were made using CV_BatchCutandSplice to split into five trial types as shown below.</w:t>
+        <w:t xml:space="preserve">Snips from raw data files centred </w:t>
+      </w:r>
+      <w:proofErr w:type="gramStart"/>
+      <w:r>
+        <w:t>around</w:t>
+      </w:r>
+      <w:proofErr w:type="gramEnd"/>
+      <w:r>
+        <w:t xml:space="preserve"> events of interest (+ / - 10 seconds) were made using </w:t>
+      </w:r>
+      <w:proofErr w:type="spellStart"/>
+      <w:r>
+        <w:t>CV_BatchCutandSplice</w:t>
+      </w:r>
+      <w:proofErr w:type="spellEnd"/>
+      <w:r>
+        <w:t xml:space="preserve"> to split into five trial types as shown below.</w:t>
       </w:r>
     </w:p>
     <w:tbl>
@@ -511,13 +559,58 @@
     </w:tbl>
     <w:p/>
     <w:p>
-      <w:r>
-        <w:t>Calibration matrices were made for each rat using dopamine transients evoked by cocaine+raclopride at the end of each recording session. Representative dopamine and pH CVs along with a calibration factor obtained before the recording session were passed to a Matlab script (CVMatrix) to generate ‘CVMatrix.txt’ and ConcMatrix.txt’.</w:t>
-      </w:r>
-    </w:p>
-    <w:p>
-      <w:r>
-        <w:t xml:space="preserve">The chemometrics batch process method on TarHeel was used to generate </w:t>
+      <w:proofErr w:type="gramStart"/>
+      <w:r>
+        <w:t xml:space="preserve">Calibration matrices were made for each rat using dopamine transients evoked by </w:t>
+      </w:r>
+      <w:proofErr w:type="spellStart"/>
+      <w:r>
+        <w:t>cocaine+raclopride</w:t>
+      </w:r>
+      <w:proofErr w:type="spellEnd"/>
+      <w:r>
+        <w:t xml:space="preserve"> at the end of each recording session.</w:t>
+      </w:r>
+      <w:proofErr w:type="gramEnd"/>
+      <w:r>
+        <w:t xml:space="preserve"> Representative dopamine and pH CVs along with a calibration factor obtained before the recording session were passed to a </w:t>
+      </w:r>
+      <w:proofErr w:type="spellStart"/>
+      <w:r>
+        <w:t>Matlab</w:t>
+      </w:r>
+      <w:proofErr w:type="spellEnd"/>
+      <w:r>
+        <w:t xml:space="preserve"> script (</w:t>
+      </w:r>
+      <w:proofErr w:type="spellStart"/>
+      <w:r>
+        <w:t>CVMatrix</w:t>
+      </w:r>
+      <w:proofErr w:type="spellEnd"/>
+      <w:r>
+        <w:t>) to generate ‘CVMatrix.txt’ and ConcMatrix.txt’.</w:t>
+      </w:r>
+    </w:p>
+    <w:p>
+      <w:r>
+        <w:t xml:space="preserve">The </w:t>
+      </w:r>
+      <w:proofErr w:type="spellStart"/>
+      <w:r>
+        <w:t>chemometrics</w:t>
+      </w:r>
+      <w:proofErr w:type="spellEnd"/>
+      <w:r>
+        <w:t xml:space="preserve"> batch process method on </w:t>
+      </w:r>
+      <w:proofErr w:type="spellStart"/>
+      <w:r>
+        <w:t>TarHeel</w:t>
+      </w:r>
+      <w:proofErr w:type="spellEnd"/>
+      <w:r>
+        <w:t xml:space="preserve"> was used to generate </w:t>
       </w:r>
       <w:r>
         <w:t>dopamine concentration</w:t>
@@ -528,17 +621,49 @@
     </w:p>
     <w:p>
       <w:r>
-        <w:t>The matlab script, main.m, was used to extract data and assemble into a file with matrices containing data and metadata for further analysis.</w:t>
-      </w:r>
-    </w:p>
-    <w:p>
-      <w:r>
-        <w:t>Average responses for each rat for each trial type were produced with voltanalysis_pvi.m (this included a baseline correction step).</w:t>
-      </w:r>
-    </w:p>
-    <w:p>
-      <w:r>
-        <w:t xml:space="preserve">Epochs were selected with pvi_avg_stats.m and matrices were made for Cued and Uncued trials for statistical analysis in SPSS </w:t>
+        <w:t xml:space="preserve">The </w:t>
+      </w:r>
+      <w:proofErr w:type="spellStart"/>
+      <w:r>
+        <w:t>matlab</w:t>
+      </w:r>
+      <w:proofErr w:type="spellEnd"/>
+      <w:r>
+        <w:t xml:space="preserve"> script, </w:t>
+      </w:r>
+      <w:proofErr w:type="spellStart"/>
+      <w:r>
+        <w:t>main.m</w:t>
+      </w:r>
+      <w:proofErr w:type="spellEnd"/>
+      <w:r>
+        <w:t>, was used to extract data and assemble into a file with matrices containing data and metadata for further analysis.</w:t>
+      </w:r>
+    </w:p>
+    <w:p>
+      <w:r>
+        <w:t xml:space="preserve">Average responses for each rat for each trial type were produced with </w:t>
+      </w:r>
+      <w:proofErr w:type="spellStart"/>
+      <w:r>
+        <w:t>voltanalysis_pvi.m</w:t>
+      </w:r>
+      <w:proofErr w:type="spellEnd"/>
+      <w:r>
+        <w:t xml:space="preserve"> (this included a baseline correction step).</w:t>
+      </w:r>
+    </w:p>
+    <w:p>
+      <w:r>
+        <w:t xml:space="preserve">Epochs were selected with </w:t>
+      </w:r>
+      <w:proofErr w:type="spellStart"/>
+      <w:r>
+        <w:t>pvi_avg_stats.m</w:t>
+      </w:r>
+      <w:proofErr w:type="spellEnd"/>
+      <w:r>
+        <w:t xml:space="preserve"> and matrices were made for Cued and Uncued trials for statistical analysis in SPSS </w:t>
       </w:r>
     </w:p>
     <w:p/>
@@ -553,7 +678,15 @@
     <w:p/>
     <w:p>
       <w:r>
-        <w:t>List of Matlab s</w:t>
+        <w:t xml:space="preserve">List of </w:t>
+      </w:r>
+      <w:proofErr w:type="spellStart"/>
+      <w:r>
+        <w:t>Matlab</w:t>
+      </w:r>
+      <w:proofErr w:type="spellEnd"/>
+      <w:r>
+        <w:t xml:space="preserve"> s</w:t>
       </w:r>
       <w:r>
         <w:t>cripts required:</w:t>
@@ -566,98 +699,151 @@
       </w:r>
     </w:p>
     <w:p>
+      <w:proofErr w:type="spellStart"/>
       <w:r>
         <w:t>nanmean.m</w:t>
       </w:r>
-    </w:p>
-    <w:p>
+      <w:proofErr w:type="spellEnd"/>
+    </w:p>
+    <w:p>
+      <w:proofErr w:type="spellStart"/>
       <w:r>
         <w:t>getcols</w:t>
       </w:r>
       <w:r>
         <w:t>.m</w:t>
       </w:r>
-    </w:p>
-    <w:p>
+      <w:proofErr w:type="spellEnd"/>
+    </w:p>
+    <w:p>
+      <w:proofErr w:type="spellStart"/>
       <w:r>
         <w:t>trials.m</w:t>
       </w:r>
-    </w:p>
-    <w:p>
+      <w:proofErr w:type="spellEnd"/>
+    </w:p>
+    <w:p>
+      <w:proofErr w:type="spellStart"/>
       <w:r>
         <w:t>unpacked.m</w:t>
       </w:r>
-    </w:p>
-    <w:p>
+      <w:proofErr w:type="spellEnd"/>
+    </w:p>
+    <w:p>
+      <w:proofErr w:type="spellStart"/>
       <w:r>
         <w:t>noiseQa.m</w:t>
       </w:r>
-    </w:p>
-    <w:p>
+      <w:proofErr w:type="spellEnd"/>
+    </w:p>
+    <w:p>
+      <w:proofErr w:type="spellStart"/>
       <w:r>
         <w:t>pvicols.m</w:t>
       </w:r>
-    </w:p>
-    <w:p>
+      <w:proofErr w:type="spellEnd"/>
+    </w:p>
+    <w:p>
+      <w:proofErr w:type="spellStart"/>
       <w:r>
         <w:t>CVMatrix</w:t>
       </w:r>
       <w:r>
         <w:t>.m</w:t>
       </w:r>
-    </w:p>
-    <w:p>
+      <w:proofErr w:type="spellEnd"/>
+    </w:p>
+    <w:p>
+      <w:proofErr w:type="spellStart"/>
+      <w:r>
+        <w:t>shadedErrorBar.m</w:t>
+      </w:r>
+      <w:proofErr w:type="spellEnd"/>
+    </w:p>
+    <w:p>
+      <w:proofErr w:type="spellStart"/>
       <w:r>
         <w:t>n</w:t>
       </w:r>
       <w:r>
         <w:t>anroc.m</w:t>
       </w:r>
-    </w:p>
-    <w:p>
+      <w:proofErr w:type="spellEnd"/>
+    </w:p>
+    <w:p>
+      <w:proofErr w:type="spellStart"/>
       <w:r>
         <w:t>rocN.m</w:t>
       </w:r>
-    </w:p>
-    <w:p>
+      <w:proofErr w:type="spellEnd"/>
+    </w:p>
+    <w:p>
+      <w:proofErr w:type="spellStart"/>
       <w:r>
         <w:t>rocshuf.m</w:t>
       </w:r>
-    </w:p>
-    <w:p>
+      <w:proofErr w:type="spellEnd"/>
+    </w:p>
+    <w:p/>
+    <w:p/>
+    <w:p>
+      <w:proofErr w:type="spellStart"/>
+      <w:r>
+        <w:t>main.m</w:t>
+      </w:r>
+      <w:proofErr w:type="spellEnd"/>
+    </w:p>
+    <w:p>
+      <w:proofErr w:type="spellStart"/>
+      <w:r>
+        <w:t>extractdata.m</w:t>
+      </w:r>
+      <w:proofErr w:type="spellEnd"/>
+    </w:p>
+    <w:p>
+      <w:proofErr w:type="spellStart"/>
+      <w:r>
+        <w:t>voltanalysis_pvi.m</w:t>
+      </w:r>
+      <w:proofErr w:type="spellEnd"/>
+    </w:p>
+    <w:p>
+      <w:proofErr w:type="spellStart"/>
+      <w:r>
+        <w:t>lineplot_pvi.m</w:t>
+      </w:r>
+      <w:proofErr w:type="spellEnd"/>
+    </w:p>
+    <w:p>
+      <w:proofErr w:type="spellStart"/>
+      <w:r>
+        <w:t>pvi_reptraces.m</w:t>
+      </w:r>
       <w:bookmarkStart w:id="0" w:name="_GoBack"/>
       <w:bookmarkEnd w:id="0"/>
+      <w:proofErr w:type="spellEnd"/>
+    </w:p>
+    <w:p>
+      <w:proofErr w:type="spellStart"/>
+      <w:r>
+        <w:t>roc_pvi.m</w:t>
+      </w:r>
+      <w:proofErr w:type="spellEnd"/>
     </w:p>
     <w:p/>
     <w:p>
-      <w:r>
-        <w:t>main.m</w:t>
-      </w:r>
-    </w:p>
-    <w:p>
-      <w:r>
-        <w:t>extractdata.m</w:t>
-      </w:r>
-    </w:p>
-    <w:p>
-      <w:r>
-        <w:t>voltanalysis_pvi.m</w:t>
-      </w:r>
-    </w:p>
-    <w:p>
-      <w:r>
-        <w:t>lineplot_pvi.m</w:t>
-      </w:r>
-    </w:p>
-    <w:p>
-      <w:r>
-        <w:t>pvi_reptraces.m</w:t>
-      </w:r>
-    </w:p>
-    <w:p>
-      <w:r>
-        <w:t>shadedErrorBar.m</w:t>
-      </w:r>
+      <w:proofErr w:type="spellStart"/>
+      <w:r>
+        <w:t>pvi_roctraces.m</w:t>
+      </w:r>
+      <w:proofErr w:type="spellEnd"/>
+    </w:p>
+    <w:p>
+      <w:proofErr w:type="spellStart"/>
+      <w:r>
+        <w:t>pvi_rocvalsfig.m</w:t>
+      </w:r>
+      <w:proofErr w:type="spellEnd"/>
     </w:p>
     <w:p/>
     <w:p/>

</xml_diff>

<commit_message>
behaviour analysis - approach vs no approach
</commit_message>
<xml_diff>
--- a/Notes for ACS Chem revision and Matlab analysis code.docx
+++ b/Notes for ACS Chem revision and Matlab analysis code.docx
@@ -784,6 +784,13 @@
       </w:r>
       <w:proofErr w:type="spellEnd"/>
     </w:p>
+    <w:p>
+      <w:proofErr w:type="spellStart"/>
+      <w:r>
+        <w:t>removenanrows.m</w:t>
+      </w:r>
+      <w:proofErr w:type="spellEnd"/>
+    </w:p>
     <w:p/>
     <w:p/>
     <w:p>
@@ -791,34 +798,6 @@
       <w:r>
         <w:t>main.m</w:t>
       </w:r>
-      <w:proofErr w:type="spellEnd"/>
-    </w:p>
-    <w:p>
-      <w:proofErr w:type="spellStart"/>
-      <w:r>
-        <w:t>extractdata.m</w:t>
-      </w:r>
-      <w:proofErr w:type="spellEnd"/>
-    </w:p>
-    <w:p>
-      <w:proofErr w:type="spellStart"/>
-      <w:r>
-        <w:t>voltanalysis_pvi.m</w:t>
-      </w:r>
-      <w:proofErr w:type="spellEnd"/>
-    </w:p>
-    <w:p>
-      <w:proofErr w:type="spellStart"/>
-      <w:r>
-        <w:t>lineplot_pvi.m</w:t>
-      </w:r>
-      <w:proofErr w:type="spellEnd"/>
-    </w:p>
-    <w:p>
-      <w:proofErr w:type="spellStart"/>
-      <w:r>
-        <w:t>pvi_reptraces.m</w:t>
-      </w:r>
       <w:bookmarkStart w:id="0" w:name="_GoBack"/>
       <w:bookmarkEnd w:id="0"/>
       <w:proofErr w:type="spellEnd"/>
@@ -826,6 +805,35 @@
     <w:p>
       <w:proofErr w:type="spellStart"/>
       <w:r>
+        <w:t>extractdata.m</w:t>
+      </w:r>
+      <w:proofErr w:type="spellEnd"/>
+    </w:p>
+    <w:p>
+      <w:proofErr w:type="spellStart"/>
+      <w:r>
+        <w:t>voltanalysis_pvi.m</w:t>
+      </w:r>
+      <w:proofErr w:type="spellEnd"/>
+    </w:p>
+    <w:p>
+      <w:proofErr w:type="spellStart"/>
+      <w:r>
+        <w:t>lineplot_pvi.m</w:t>
+      </w:r>
+      <w:proofErr w:type="spellEnd"/>
+    </w:p>
+    <w:p>
+      <w:proofErr w:type="spellStart"/>
+      <w:r>
+        <w:t>pvi_reptraces.m</w:t>
+      </w:r>
+      <w:proofErr w:type="spellEnd"/>
+    </w:p>
+    <w:p>
+      <w:proofErr w:type="spellStart"/>
+      <w:r>
+        <w:lastRenderedPageBreak/>
         <w:t>roc_pvi.m</w:t>
       </w:r>
       <w:proofErr w:type="spellEnd"/>

</xml_diff>